<commit_message>
fin du projet : doc (8pages) + build avec cible run pour tester le jar, et junit
</commit_message>
<xml_diff>
--- a/dev.docx
+++ b/dev.docx
@@ -3566,6 +3566,57 @@
         </w:rPr>
         <w:t xml:space="preserve"> ont été réalisés pour valider l'implémentation de notre structure de données, ainsi que le résultat des algorithmes.</w:t>
       </w:r>
+      <w:r>
+        <w:rPr>
+          <w:noProof/>
+          <w:lang w:val="fr-FR" w:eastAsia="fr-FR" w:bidi="ar-SA"/>
+        </w:rPr>
+        <w:drawing>
+          <wp:inline distT="0" distB="0" distL="0" distR="0">
+            <wp:extent cx="6090920" cy="1749425"/>
+            <wp:effectExtent l="19050" t="0" r="5080" b="0"/>
+            <wp:docPr id="20" name="Image 6"/>
+            <wp:cNvGraphicFramePr>
+              <a:graphicFrameLocks xmlns:a="http://schemas.openxmlformats.org/drawingml/2006/main" noChangeAspect="1"/>
+            </wp:cNvGraphicFramePr>
+            <a:graphic xmlns:a="http://schemas.openxmlformats.org/drawingml/2006/main">
+              <a:graphicData uri="http://schemas.openxmlformats.org/drawingml/2006/picture">
+                <pic:pic xmlns:pic="http://schemas.openxmlformats.org/drawingml/2006/picture">
+                  <pic:nvPicPr>
+                    <pic:cNvPr id="0" name="Picture 6"/>
+                    <pic:cNvPicPr>
+                      <a:picLocks noChangeAspect="1" noChangeArrowheads="1"/>
+                    </pic:cNvPicPr>
+                  </pic:nvPicPr>
+                  <pic:blipFill>
+                    <a:blip r:embed="rId12"/>
+                    <a:srcRect/>
+                    <a:stretch>
+                      <a:fillRect/>
+                    </a:stretch>
+                  </pic:blipFill>
+                  <pic:spPr bwMode="auto">
+                    <a:xfrm>
+                      <a:off x="0" y="0"/>
+                      <a:ext cx="6090920" cy="1749425"/>
+                    </a:xfrm>
+                    <a:prstGeom prst="rect">
+                      <a:avLst/>
+                    </a:prstGeom>
+                    <a:noFill/>
+                    <a:ln w="9525">
+                      <a:noFill/>
+                      <a:miter lim="800000"/>
+                      <a:headEnd/>
+                      <a:tailEnd/>
+                    </a:ln>
+                  </pic:spPr>
+                </pic:pic>
+              </a:graphicData>
+            </a:graphic>
+          </wp:inline>
+        </w:drawing>
+      </w:r>
     </w:p>
     <w:p>
       <w:pPr>
@@ -3613,8 +3664,8 @@
       </w:r>
     </w:p>
     <w:sectPr>
-      <w:headerReference w:type="default" r:id="rId12"/>
-      <w:footerReference w:type="default" r:id="rId13"/>
+      <w:headerReference w:type="default" r:id="rId13"/>
+      <w:footerReference w:type="default" r:id="rId14"/>
       <w:pgSz w:w="11906" w:h="16838"/>
       <w:pgMar w:top="720" w:right="1134" w:bottom="720" w:left="1134" w:header="425" w:footer="79" w:gutter="0"/>
       <w:cols w:space="708"/>
@@ -10818,7 +10869,7 @@
 </file>
 
 <file path=customXml/itemProps1.xml><?xml version="1.0" encoding="utf-8"?>
-<ds:datastoreItem xmlns:ds="http://schemas.openxmlformats.org/officeDocument/2006/customXml" ds:itemID="{1C603D67-4F7C-4D75-ACE3-CBDAE97EC967}">
+<ds:datastoreItem xmlns:ds="http://schemas.openxmlformats.org/officeDocument/2006/customXml" ds:itemID="{01639E25-6335-407B-BF1F-C1555593A250}">
   <ds:schemaRefs>
     <ds:schemaRef ds:uri="http://schemas.openxmlformats.org/officeDocument/2006/bibliography"/>
   </ds:schemaRefs>

</xml_diff>